<commit_message>
Updated draft with final section
</commit_message>
<xml_diff>
--- a/DRAFT-IndustryData.docx
+++ b/DRAFT-IndustryData.docx
@@ -34,7 +34,13 @@
         <w:t>ch</w:t>
       </w:r>
       <w:r>
-        <w:t xml:space="preserve"> 2017-18</w:t>
+        <w:t xml:space="preserve"> 2017</w:t>
+      </w:r>
+      <w:r>
+        <w:t xml:space="preserve"> – Feb </w:t>
+      </w:r>
+      <w:r>
+        <w:t>18</w:t>
       </w:r>
       <w:r>
         <w:t xml:space="preserve"> dataset</w:t>
@@ -825,15 +831,7 @@
     </w:p>
     <w:p>
       <w:r>
-        <w:t xml:space="preserve">Drawing from </w:t>
-      </w:r>
-      <w:proofErr w:type="spellStart"/>
-      <w:r>
-        <w:t>Seek’s</w:t>
-      </w:r>
-      <w:proofErr w:type="spellEnd"/>
-      <w:r>
-        <w:t xml:space="preserve"> career advice key skills </w:t>
+        <w:t xml:space="preserve">Drawing from Seek’s career advice key skills </w:t>
       </w:r>
       <w:r>
         <w:t xml:space="preserve">listings the table below outlines key </w:t>
@@ -10409,47 +10407,14 @@
       </w:r>
     </w:p>
     <w:p>
-      <w:proofErr w:type="spellStart"/>
-      <w:r>
-        <w:t>Anicic</w:t>
-      </w:r>
-      <w:proofErr w:type="spellEnd"/>
-      <w:r>
-        <w:t xml:space="preserve"> and </w:t>
-      </w:r>
-      <w:proofErr w:type="spellStart"/>
-      <w:proofErr w:type="gramStart"/>
-      <w:r>
-        <w:t>Buselic</w:t>
-      </w:r>
-      <w:proofErr w:type="spellEnd"/>
-      <w:r>
-        <w:t xml:space="preserve">  identified</w:t>
-      </w:r>
-      <w:proofErr w:type="gramEnd"/>
-      <w:r>
-        <w:t xml:space="preserve"> rapid knowledge acquisition to be the most sought after generic skill by employers followed by the capacity to identify and resolve problems, to apply knowledge in practical situations, to work in a team, to think analytically, personal responsibility, adaptability, creativity, ability to work under pressure and ability to work independently. (</w:t>
-      </w:r>
-      <w:proofErr w:type="spellStart"/>
-      <w:r>
-        <w:t>Anicic</w:t>
-      </w:r>
-      <w:proofErr w:type="spellEnd"/>
-      <w:r>
-        <w:t xml:space="preserve"> and </w:t>
-      </w:r>
-      <w:proofErr w:type="spellStart"/>
-      <w:proofErr w:type="gramStart"/>
-      <w:r>
-        <w:t>Buselic</w:t>
-      </w:r>
-      <w:proofErr w:type="spellEnd"/>
-      <w:r>
-        <w:t xml:space="preserve">  2021</w:t>
-      </w:r>
-      <w:proofErr w:type="gramEnd"/>
-      <w:r>
-        <w:t>)</w:t>
+      <w:r>
+        <w:t xml:space="preserve">Anicic and </w:t>
+      </w:r>
+      <w:r>
+        <w:t>Buselic identified</w:t>
+      </w:r>
+      <w:r>
+        <w:t xml:space="preserve"> rapid knowledge acquisition to be the most sought after generic skill by employers followed by the capacity to identify and resolve problems, to apply knowledge in practical situations, to work in a team, to think analytically, personal responsibility, adaptability, creativity, ability to work under pressure and ability to work independently. (Anicic and Buselic 2021)</w:t>
       </w:r>
     </w:p>
     <w:p>
@@ -10485,16 +10450,9 @@
       </w:r>
     </w:p>
     <w:p/>
-    <w:p/>
     <w:p>
       <w:r>
-        <w:t xml:space="preserve">IT-specific skills in your required skill set </w:t>
-      </w:r>
-      <w:r>
-        <w:t>and</w:t>
-      </w:r>
-      <w:r>
-        <w:t xml:space="preserve"> demand from employers?</w:t>
+        <w:t>Specific skills requirements of employers.</w:t>
       </w:r>
     </w:p>
     <w:p>
@@ -10510,8 +10468,9 @@
       <w:r>
         <w:t>our required skill set (8 of 15).</w:t>
       </w:r>
-    </w:p>
-    <w:p>
+      <w:r>
+        <w:t xml:space="preserve"> </w:t>
+      </w:r>
       <w:r>
         <w:t>The lowest ranked of the IT skills on our required skills list is C</w:t>
       </w:r>
@@ -10530,19 +10489,8 @@
     </w:p>
     <w:p>
       <w:r>
-        <w:t>G</w:t>
-      </w:r>
-      <w:r>
-        <w:t xml:space="preserve">eneral skills in your required skill set </w:t>
-      </w:r>
-      <w:r>
-        <w:t>and</w:t>
-      </w:r>
-      <w:r>
-        <w:t xml:space="preserve"> demand from employers?</w:t>
-      </w:r>
-    </w:p>
-    <w:p>
+        <w:t xml:space="preserve">In the general skills category, </w:t>
+      </w:r>
       <w:r>
         <w:t>Communication skills take the top rank</w:t>
       </w:r>
@@ -10613,39 +10561,16 @@
         <w:t xml:space="preserve"> in descending order</w:t>
       </w:r>
       <w:r>
-        <w:t xml:space="preserve">. </w:t>
-      </w:r>
-      <w:proofErr w:type="gramStart"/>
-      <w:r>
-        <w:t>All of</w:t>
-      </w:r>
-      <w:proofErr w:type="gramEnd"/>
-      <w:r>
-        <w:t xml:space="preserve"> these skills featured prominently </w:t>
+        <w:t xml:space="preserve">. All of these skills featured prominently </w:t>
       </w:r>
       <w:r>
         <w:t>in the articles considered above.</w:t>
       </w:r>
-    </w:p>
-    <w:p>
-      <w:r>
-        <w:t xml:space="preserve">Contrary to </w:t>
-      </w:r>
-      <w:proofErr w:type="spellStart"/>
-      <w:r>
-        <w:t>Anicic</w:t>
-      </w:r>
-      <w:proofErr w:type="spellEnd"/>
-      <w:r>
-        <w:t xml:space="preserve"> and </w:t>
-      </w:r>
-      <w:proofErr w:type="spellStart"/>
-      <w:r>
-        <w:t>Buselic’s</w:t>
-      </w:r>
-      <w:proofErr w:type="spellEnd"/>
-      <w:r>
-        <w:t xml:space="preserve"> findings</w:t>
+      <w:r>
+        <w:t xml:space="preserve"> </w:t>
+      </w:r>
+      <w:r>
+        <w:t>Contrary to Anicic and Buselic’s findings</w:t>
       </w:r>
       <w:r>
         <w:t>, being a quick learner is ranked 27</w:t>
@@ -10663,31 +10588,34 @@
         <w:t xml:space="preserve">a, appearing in only 1.42% of job listings. </w:t>
       </w:r>
     </w:p>
-    <w:p/>
-    <w:p/>
     <w:p>
-      <w:proofErr w:type="spellStart"/>
-      <w:r>
-        <w:t>oWhat</w:t>
-      </w:r>
-      <w:proofErr w:type="spellEnd"/>
-      <w:r>
-        <w:t xml:space="preserve"> are the three highest ranked IT-specific skills which are not in your required skill set?</w:t>
+      <w:r>
+        <w:t xml:space="preserve">All the members of our group are interested in programming based roles however, according to the Burning Glass Data other technical skills are also highly sought after. The three highest ranked technical skills </w:t>
+      </w:r>
+      <w:r>
+        <w:t>that do not occur in our required skills set are Microsoft</w:t>
+      </w:r>
+      <w:r>
+        <w:t xml:space="preserve"> Windows, SAP and Graphic Design</w:t>
+      </w:r>
+      <w:r>
+        <w:t>.</w:t>
       </w:r>
     </w:p>
     <w:p>
-      <w:proofErr w:type="spellStart"/>
-      <w:r>
-        <w:t>oWhat</w:t>
-      </w:r>
-      <w:proofErr w:type="spellEnd"/>
-      <w:r>
-        <w:t xml:space="preserve"> are the three highest ranked general skills which are not in your required skill set?</w:t>
+      <w:r>
+        <w:t xml:space="preserve">Conversely the general skills list sees comprehensive coverage. There are no highly ranked general skills that do not fall into the scope of our required skill set. </w:t>
       </w:r>
     </w:p>
     <w:p>
       <w:r>
-        <w:t>• Having looked at the Burning Glass data, has your opinion of your ideal job changed? Why or why not?</w:t>
+        <w:t>While none of us are inclined to realign their intent for an ideal job, we were all struck by the weight of emphasis placed on ‘soft’ skills in relation to employability. In the course of this research it has become clear that while technical skills may get you the interview, it is your soft skills that will get you the job over your competitors</w:t>
+      </w:r>
+      <w:r>
+        <w:t>, no matter what specific role you are aiming for</w:t>
+      </w:r>
+      <w:r>
+        <w:t xml:space="preserve">.  </w:t>
       </w:r>
     </w:p>
     <w:p/>
@@ -10704,53 +10632,14 @@
     <w:p/>
     <w:p>
       <w:r>
-        <w:t xml:space="preserve">  Stevens. “What Communication Skills Do Employers Want? Silicon Valley Recruiters Respond.” Journal of employment </w:t>
-      </w:r>
-      <w:proofErr w:type="spellStart"/>
-      <w:r>
-        <w:t>counseling</w:t>
-      </w:r>
-      <w:proofErr w:type="spellEnd"/>
-      <w:r>
-        <w:t>. 42.1 (2005): 2–9. Web.</w:t>
+        <w:t xml:space="preserve">  Stevens. “What Communication Skills Do Employers Want? Silicon Valley Recruiters Respond.” Journal of employment counseling. 42.1 (2005): 2–9. Web.</w:t>
       </w:r>
     </w:p>
     <w:p/>
     <w:p>
       <w:r>
-        <w:t xml:space="preserve">  </w:t>
-      </w:r>
-      <w:proofErr w:type="spellStart"/>
-      <w:r>
-        <w:t>Anicic</w:t>
-      </w:r>
-      <w:proofErr w:type="spellEnd"/>
-      <w:r>
-        <w:t xml:space="preserve">, Katarina </w:t>
-      </w:r>
-      <w:proofErr w:type="spellStart"/>
-      <w:r>
-        <w:t>Pazur</w:t>
-      </w:r>
-      <w:proofErr w:type="spellEnd"/>
-      <w:r>
-        <w:t xml:space="preserve">, and </w:t>
-      </w:r>
-      <w:proofErr w:type="spellStart"/>
-      <w:r>
-        <w:t>Vjeran</w:t>
-      </w:r>
-      <w:proofErr w:type="spellEnd"/>
-      <w:r>
-        <w:t xml:space="preserve"> </w:t>
-      </w:r>
-      <w:proofErr w:type="spellStart"/>
-      <w:r>
-        <w:t>Buselic</w:t>
-      </w:r>
-      <w:proofErr w:type="spellEnd"/>
-      <w:r>
-        <w:t>. “Importance of Generic Skills of ICT Graduates-Employers, Teaching Staff, and Students Perspective.” IEEE transactions on education 64.3 (2021): 245–252. Web.</w:t>
+        <w:lastRenderedPageBreak/>
+        <w:t xml:space="preserve">  Anicic, Katarina Pazur, and Vjeran Buselic. “Importance of Generic Skills of ICT Graduates-Employers, Teaching Staff, and Students Perspective.” IEEE transactions on education 64.3 (2021): 245–252. Web.</w:t>
       </w:r>
     </w:p>
     <w:sectPr>
@@ -11639,15 +11528,8 @@
 <file path=customXml/itemProps1.xml><?xml version="1.0" encoding="utf-8"?>
 <ds:datastoreItem xmlns:ds="http://schemas.openxmlformats.org/officeDocument/2006/customXml" ds:itemID="{164534AC-70E8-4F7D-A0BB-3A35D2D1412B}">
   <ds:schemaRefs>
-    <ds:schemaRef ds:uri="http://purl.org/dc/terms/"/>
-    <ds:schemaRef ds:uri="http://purl.org/dc/elements/1.1/"/>
-    <ds:schemaRef ds:uri="http://schemas.microsoft.com/office/2006/documentManagement/types"/>
-    <ds:schemaRef ds:uri="http://www.w3.org/XML/1998/namespace"/>
+    <ds:schemaRef ds:uri="http://schemas.microsoft.com/office/2006/metadata/properties"/>
     <ds:schemaRef ds:uri="http://schemas.microsoft.com/office/infopath/2007/PartnerControls"/>
-    <ds:schemaRef ds:uri="http://schemas.openxmlformats.org/package/2006/metadata/core-properties"/>
-    <ds:schemaRef ds:uri="eba3f2a8-0765-4c0e-89c0-12f8787797f3"/>
-    <ds:schemaRef ds:uri="http://schemas.microsoft.com/office/2006/metadata/properties"/>
-    <ds:schemaRef ds:uri="http://purl.org/dc/dcmitype/"/>
   </ds:schemaRefs>
 </ds:datastoreItem>
 </file>

</xml_diff>